<commit_message>
Update G20_Complaint Management System_20162121025.docx
</commit_message>
<xml_diff>
--- a/G20_Complaint Management System_20162121025.docx
+++ b/G20_Complaint Management System_20162121025.docx
@@ -1653,10 +1653,71 @@
         <w:tabs>
           <w:tab w:val="left" w:pos="864"/>
         </w:tabs>
+        <w:spacing w:line="240" w:lineRule="auto"/>
+        <w:ind w:left="432" w:right="720" w:hanging="432"/>
+        <w:rPr>
+          <w:rFonts w:ascii="Times New Roman" w:cs="Times New Roman" w:eastAsia="Times New Roman" w:hAnsi="Times New Roman"/>
+          <w:sz w:val="20"/>
+          <w:szCs w:val="20"/>
+        </w:rPr>
+      </w:pPr>
+      <w:r>
+        <w:rPr>
+          <w:rtl w:val="0"/>
+        </w:rPr>
+      </w:r>
+    </w:p>
+    <w:p>
+      <w:pPr>
+        <w:tabs>
+          <w:tab w:val="left" w:pos="864"/>
+        </w:tabs>
         <w:spacing w:line="276" w:lineRule="auto"/>
         <w:ind w:left="432" w:right="720" w:hanging="432"/>
         <w:rPr>
           <w:rFonts w:ascii="Times New Roman" w:cs="Times New Roman" w:eastAsia="Times New Roman" w:hAnsi="Times New Roman"/>
+          <w:sz w:val="20"/>
+          <w:szCs w:val="20"/>
+        </w:rPr>
+      </w:pPr>
+      <w:r>
+        <w:rPr>
+          <w:rFonts w:ascii="Times New Roman" w:cs="Times New Roman" w:eastAsia="Times New Roman" w:hAnsi="Times New Roman"/>
+          <w:b w:val="1"/>
+          <w:sz w:val="20"/>
+          <w:szCs w:val="20"/>
+          <w:rtl w:val="0"/>
+        </w:rPr>
+        <w:t xml:space="preserve"> 4. Code Screenshots</w:t>
+        <w:tab/>
+        <w:tab/>
+        <w:tab/>
+        <w:tab/>
+        <w:tab/>
+        <w:tab/>
+        <w:tab/>
+        <w:tab/>
+        <w:tab/>
+      </w:r>
+      <w:r>
+        <w:rPr>
+          <w:rFonts w:ascii="Times New Roman" w:cs="Times New Roman" w:eastAsia="Times New Roman" w:hAnsi="Times New Roman"/>
+          <w:sz w:val="20"/>
+          <w:szCs w:val="20"/>
+          <w:rtl w:val="0"/>
+        </w:rPr>
+        <w:t xml:space="preserve">23</w:t>
+      </w:r>
+    </w:p>
+    <w:p>
+      <w:pPr>
+        <w:tabs>
+          <w:tab w:val="left" w:pos="864"/>
+        </w:tabs>
+        <w:spacing w:line="276" w:lineRule="auto"/>
+        <w:ind w:left="432" w:right="720" w:hanging="432"/>
+        <w:rPr>
+          <w:rFonts w:ascii="Times New Roman" w:cs="Times New Roman" w:eastAsia="Times New Roman" w:hAnsi="Times New Roman"/>
           <w:b w:val="1"/>
           <w:sz w:val="36"/>
           <w:szCs w:val="36"/>
@@ -1670,25 +1731,25 @@
           <w:szCs w:val="20"/>
           <w:rtl w:val="0"/>
         </w:rPr>
-        <w:t xml:space="preserve"> 4. Code Screenshots</w:t>
-        <w:tab/>
-        <w:tab/>
-        <w:tab/>
-        <w:tab/>
-        <w:tab/>
-        <w:tab/>
-        <w:tab/>
-        <w:tab/>
-        <w:tab/>
-      </w:r>
-      <w:r>
-        <w:rPr>
-          <w:rFonts w:ascii="Times New Roman" w:cs="Times New Roman" w:eastAsia="Times New Roman" w:hAnsi="Times New Roman"/>
-          <w:sz w:val="20"/>
-          <w:szCs w:val="20"/>
-          <w:rtl w:val="0"/>
-        </w:rPr>
-        <w:t xml:space="preserve">23</w:t>
+        <w:t xml:space="preserve">5. Website Screenshots</w:t>
+        <w:tab/>
+        <w:tab/>
+        <w:tab/>
+        <w:tab/>
+        <w:tab/>
+        <w:tab/>
+        <w:tab/>
+        <w:tab/>
+        <w:tab/>
+      </w:r>
+      <w:r>
+        <w:rPr>
+          <w:rFonts w:ascii="Times New Roman" w:cs="Times New Roman" w:eastAsia="Times New Roman" w:hAnsi="Times New Roman"/>
+          <w:sz w:val="20"/>
+          <w:szCs w:val="20"/>
+          <w:rtl w:val="0"/>
+        </w:rPr>
+        <w:t xml:space="preserve">26</w:t>
       </w:r>
       <w:r>
         <w:br w:type="page"/>
@@ -10434,12 +10495,12 @@
           <wp:inline distB="114300" distT="114300" distL="114300" distR="114300">
             <wp:extent cx="5943600" cy="4127500"/>
             <wp:effectExtent b="0" l="0" r="0" t="0"/>
-            <wp:docPr id="4" name="image8.png"/>
+            <wp:docPr id="2" name="image9.png"/>
             <a:graphic>
               <a:graphicData uri="http://schemas.openxmlformats.org/drawingml/2006/picture">
                 <pic:pic>
                   <pic:nvPicPr>
-                    <pic:cNvPr id="0" name="image8.png"/>
+                    <pic:cNvPr id="0" name="image9.png"/>
                     <pic:cNvPicPr preferRelativeResize="0"/>
                   </pic:nvPicPr>
                   <pic:blipFill>
@@ -10769,12 +10830,12 @@
           <wp:inline distB="114300" distT="114300" distL="114300" distR="114300">
             <wp:extent cx="4880558" cy="7415213"/>
             <wp:effectExtent b="0" l="0" r="0" t="0"/>
-            <wp:docPr id="6" name="image2.png"/>
+            <wp:docPr id="3" name="image4.png"/>
             <a:graphic>
               <a:graphicData uri="http://schemas.openxmlformats.org/drawingml/2006/picture">
                 <pic:pic>
                   <pic:nvPicPr>
-                    <pic:cNvPr id="0" name="image2.png"/>
+                    <pic:cNvPr id="0" name="image4.png"/>
                     <pic:cNvPicPr preferRelativeResize="0"/>
                   </pic:nvPicPr>
                   <pic:blipFill>
@@ -10913,12 +10974,12 @@
           <wp:inline distB="114300" distT="114300" distL="114300" distR="114300">
             <wp:extent cx="5943600" cy="2794000"/>
             <wp:effectExtent b="0" l="0" r="0" t="0"/>
-            <wp:docPr id="12" name="image17.png"/>
+            <wp:docPr id="7" name="image3.png"/>
             <a:graphic>
               <a:graphicData uri="http://schemas.openxmlformats.org/drawingml/2006/picture">
                 <pic:pic>
                   <pic:nvPicPr>
-                    <pic:cNvPr id="0" name="image17.png"/>
+                    <pic:cNvPr id="0" name="image3.png"/>
                     <pic:cNvPicPr preferRelativeResize="0"/>
                   </pic:nvPicPr>
                   <pic:blipFill>
@@ -11275,12 +11336,12 @@
           <wp:inline distB="114300" distT="114300" distL="114300" distR="114300">
             <wp:extent cx="2288533" cy="7815263"/>
             <wp:effectExtent b="0" l="0" r="0" t="0"/>
-            <wp:docPr id="20" name="image4.png"/>
+            <wp:docPr id="12" name="image5.png"/>
             <a:graphic>
               <a:graphicData uri="http://schemas.openxmlformats.org/drawingml/2006/picture">
                 <pic:pic>
                   <pic:nvPicPr>
-                    <pic:cNvPr id="0" name="image4.png"/>
+                    <pic:cNvPr id="0" name="image5.png"/>
                     <pic:cNvPicPr preferRelativeResize="0"/>
                   </pic:nvPicPr>
                   <pic:blipFill>
@@ -11398,12 +11459,12 @@
           <wp:inline distB="114300" distT="114300" distL="114300" distR="114300">
             <wp:extent cx="5618368" cy="3647815"/>
             <wp:effectExtent b="0" l="0" r="0" t="0"/>
-            <wp:docPr id="21" name="image20.png"/>
+            <wp:docPr id="15" name="image2.png"/>
             <a:graphic>
               <a:graphicData uri="http://schemas.openxmlformats.org/drawingml/2006/picture">
                 <pic:pic>
                   <pic:nvPicPr>
-                    <pic:cNvPr id="0" name="image20.png"/>
+                    <pic:cNvPr id="0" name="image2.png"/>
                     <pic:cNvPicPr preferRelativeResize="0"/>
                   </pic:nvPicPr>
                   <pic:blipFill>
@@ -11453,12 +11514,12 @@
           <wp:inline distB="114300" distT="114300" distL="114300" distR="114300">
             <wp:extent cx="5646918" cy="3671888"/>
             <wp:effectExtent b="0" l="0" r="0" t="0"/>
-            <wp:docPr id="7" name="image7.png"/>
+            <wp:docPr id="21" name="image13.png"/>
             <a:graphic>
               <a:graphicData uri="http://schemas.openxmlformats.org/drawingml/2006/picture">
                 <pic:pic>
                   <pic:nvPicPr>
-                    <pic:cNvPr id="0" name="image7.png"/>
+                    <pic:cNvPr id="0" name="image13.png"/>
                     <pic:cNvPicPr preferRelativeResize="0"/>
                   </pic:nvPicPr>
                   <pic:blipFill>
@@ -11508,12 +11569,12 @@
           <wp:inline distB="114300" distT="114300" distL="114300" distR="114300">
             <wp:extent cx="5943600" cy="3860800"/>
             <wp:effectExtent b="0" l="0" r="0" t="0"/>
-            <wp:docPr id="10" name="image16.png"/>
+            <wp:docPr id="25" name="image20.png"/>
             <a:graphic>
               <a:graphicData uri="http://schemas.openxmlformats.org/drawingml/2006/picture">
                 <pic:pic>
                   <pic:nvPicPr>
-                    <pic:cNvPr id="0" name="image16.png"/>
+                    <pic:cNvPr id="0" name="image20.png"/>
                     <pic:cNvPicPr preferRelativeResize="0"/>
                   </pic:nvPicPr>
                   <pic:blipFill>
@@ -11563,12 +11624,12 @@
           <wp:inline distB="114300" distT="114300" distL="114300" distR="114300">
             <wp:extent cx="5943600" cy="3860800"/>
             <wp:effectExtent b="0" l="0" r="0" t="0"/>
-            <wp:docPr id="19" name="image11.png"/>
+            <wp:docPr id="30" name="image28.png"/>
             <a:graphic>
               <a:graphicData uri="http://schemas.openxmlformats.org/drawingml/2006/picture">
                 <pic:pic>
                   <pic:nvPicPr>
-                    <pic:cNvPr id="0" name="image11.png"/>
+                    <pic:cNvPr id="0" name="image28.png"/>
                     <pic:cNvPicPr preferRelativeResize="0"/>
                   </pic:nvPicPr>
                   <pic:blipFill>
@@ -11618,12 +11679,12 @@
           <wp:inline distB="114300" distT="114300" distL="114300" distR="114300">
             <wp:extent cx="5943600" cy="3860800"/>
             <wp:effectExtent b="0" l="0" r="0" t="0"/>
-            <wp:docPr id="3" name="image3.png"/>
+            <wp:docPr id="17" name="image7.png"/>
             <a:graphic>
               <a:graphicData uri="http://schemas.openxmlformats.org/drawingml/2006/picture">
                 <pic:pic>
                   <pic:nvPicPr>
-                    <pic:cNvPr id="0" name="image3.png"/>
+                    <pic:cNvPr id="0" name="image7.png"/>
                     <pic:cNvPicPr preferRelativeResize="0"/>
                   </pic:nvPicPr>
                   <pic:blipFill>
@@ -11673,12 +11734,12 @@
           <wp:inline distB="114300" distT="114300" distL="114300" distR="114300">
             <wp:extent cx="5943600" cy="3860800"/>
             <wp:effectExtent b="0" l="0" r="0" t="0"/>
-            <wp:docPr id="9" name="image6.png"/>
+            <wp:docPr id="24" name="image19.png"/>
             <a:graphic>
               <a:graphicData uri="http://schemas.openxmlformats.org/drawingml/2006/picture">
                 <pic:pic>
                   <pic:nvPicPr>
-                    <pic:cNvPr id="0" name="image6.png"/>
+                    <pic:cNvPr id="0" name="image19.png"/>
                     <pic:cNvPicPr preferRelativeResize="0"/>
                   </pic:nvPicPr>
                   <pic:blipFill>
@@ -11728,12 +11789,12 @@
           <wp:inline distB="114300" distT="114300" distL="114300" distR="114300">
             <wp:extent cx="5943600" cy="3860800"/>
             <wp:effectExtent b="0" l="0" r="0" t="0"/>
-            <wp:docPr id="17" name="image19.png"/>
+            <wp:docPr id="29" name="image22.png"/>
             <a:graphic>
               <a:graphicData uri="http://schemas.openxmlformats.org/drawingml/2006/picture">
                 <pic:pic>
                   <pic:nvPicPr>
-                    <pic:cNvPr id="0" name="image19.png"/>
+                    <pic:cNvPr id="0" name="image22.png"/>
                     <pic:cNvPicPr preferRelativeResize="0"/>
                   </pic:nvPicPr>
                   <pic:blipFill>
@@ -11783,12 +11844,12 @@
           <wp:inline distB="114300" distT="114300" distL="114300" distR="114300">
             <wp:extent cx="5943600" cy="3860800"/>
             <wp:effectExtent b="0" l="0" r="0" t="0"/>
-            <wp:docPr id="5" name="image10.png"/>
+            <wp:docPr id="18" name="image8.png"/>
             <a:graphic>
               <a:graphicData uri="http://schemas.openxmlformats.org/drawingml/2006/picture">
                 <pic:pic>
                   <pic:nvPicPr>
-                    <pic:cNvPr id="0" name="image10.png"/>
+                    <pic:cNvPr id="0" name="image8.png"/>
                     <pic:cNvPicPr preferRelativeResize="0"/>
                   </pic:nvPicPr>
                   <pic:blipFill>
@@ -11874,12 +11935,12 @@
           <wp:inline distB="114300" distT="114300" distL="114300" distR="114300">
             <wp:extent cx="5943600" cy="3860800"/>
             <wp:effectExtent b="0" l="0" r="0" t="0"/>
-            <wp:docPr id="13" name="image5.png"/>
+            <wp:docPr id="8" name="image6.png"/>
             <a:graphic>
               <a:graphicData uri="http://schemas.openxmlformats.org/drawingml/2006/picture">
                 <pic:pic>
                   <pic:nvPicPr>
-                    <pic:cNvPr id="0" name="image5.png"/>
+                    <pic:cNvPr id="0" name="image6.png"/>
                     <pic:cNvPicPr preferRelativeResize="0"/>
                   </pic:nvPicPr>
                   <pic:blipFill>
@@ -11929,12 +11990,12 @@
           <wp:inline distB="114300" distT="114300" distL="114300" distR="114300">
             <wp:extent cx="5943600" cy="3860800"/>
             <wp:effectExtent b="0" l="0" r="0" t="0"/>
-            <wp:docPr id="8" name="image9.png"/>
+            <wp:docPr id="22" name="image12.png"/>
             <a:graphic>
               <a:graphicData uri="http://schemas.openxmlformats.org/drawingml/2006/picture">
                 <pic:pic>
                   <pic:nvPicPr>
-                    <pic:cNvPr id="0" name="image9.png"/>
+                    <pic:cNvPr id="0" name="image12.png"/>
                     <pic:cNvPicPr preferRelativeResize="0"/>
                   </pic:nvPicPr>
                   <pic:blipFill>
@@ -12004,12 +12065,12 @@
           <wp:inline distB="114300" distT="114300" distL="114300" distR="114300">
             <wp:extent cx="5943600" cy="3340100"/>
             <wp:effectExtent b="0" l="0" r="0" t="0"/>
-            <wp:docPr id="15" name="image14.png"/>
+            <wp:docPr id="9" name="image11.png"/>
             <a:graphic>
               <a:graphicData uri="http://schemas.openxmlformats.org/drawingml/2006/picture">
                 <pic:pic>
                   <pic:nvPicPr>
-                    <pic:cNvPr id="0" name="image14.png"/>
+                    <pic:cNvPr id="0" name="image11.png"/>
                     <pic:cNvPicPr preferRelativeResize="0"/>
                   </pic:nvPicPr>
                   <pic:blipFill>
@@ -12074,12 +12135,12 @@
           <wp:inline distB="114300" distT="114300" distL="114300" distR="114300">
             <wp:extent cx="5943600" cy="3340100"/>
             <wp:effectExtent b="0" l="0" r="0" t="0"/>
-            <wp:docPr id="2" name="image18.png"/>
+            <wp:docPr id="16" name="image15.png"/>
             <a:graphic>
               <a:graphicData uri="http://schemas.openxmlformats.org/drawingml/2006/picture">
                 <pic:pic>
                   <pic:nvPicPr>
-                    <pic:cNvPr id="0" name="image18.png"/>
+                    <pic:cNvPr id="0" name="image15.png"/>
                     <pic:cNvPicPr preferRelativeResize="0"/>
                   </pic:nvPicPr>
                   <pic:blipFill>
@@ -12144,12 +12205,12 @@
           <wp:inline distB="114300" distT="114300" distL="114300" distR="114300">
             <wp:extent cx="5943600" cy="3340100"/>
             <wp:effectExtent b="0" l="0" r="0" t="0"/>
-            <wp:docPr id="14" name="image13.png"/>
+            <wp:docPr id="27" name="image26.png"/>
             <a:graphic>
               <a:graphicData uri="http://schemas.openxmlformats.org/drawingml/2006/picture">
                 <pic:pic>
                   <pic:nvPicPr>
-                    <pic:cNvPr id="0" name="image13.png"/>
+                    <pic:cNvPr id="0" name="image26.png"/>
                     <pic:cNvPicPr preferRelativeResize="0"/>
                   </pic:nvPicPr>
                   <pic:blipFill>
@@ -12214,12 +12275,12 @@
           <wp:inline distB="114300" distT="114300" distL="114300" distR="114300">
             <wp:extent cx="5943600" cy="3340100"/>
             <wp:effectExtent b="0" l="0" r="0" t="0"/>
-            <wp:docPr id="18" name="image21.png"/>
+            <wp:docPr id="11" name="image14.png"/>
             <a:graphic>
               <a:graphicData uri="http://schemas.openxmlformats.org/drawingml/2006/picture">
                 <pic:pic>
                   <pic:nvPicPr>
-                    <pic:cNvPr id="0" name="image21.png"/>
+                    <pic:cNvPr id="0" name="image14.png"/>
                     <pic:cNvPicPr preferRelativeResize="0"/>
                   </pic:nvPicPr>
                   <pic:blipFill>
@@ -12284,12 +12345,12 @@
           <wp:inline distB="114300" distT="114300" distL="114300" distR="114300">
             <wp:extent cx="5943600" cy="3340100"/>
             <wp:effectExtent b="0" l="0" r="0" t="0"/>
-            <wp:docPr id="11" name="image15.png"/>
+            <wp:docPr id="4" name="image10.png"/>
             <a:graphic>
               <a:graphicData uri="http://schemas.openxmlformats.org/drawingml/2006/picture">
                 <pic:pic>
                   <pic:nvPicPr>
-                    <pic:cNvPr id="0" name="image15.png"/>
+                    <pic:cNvPr id="0" name="image10.png"/>
                     <pic:cNvPicPr preferRelativeResize="0"/>
                   </pic:nvPicPr>
                   <pic:blipFill>
@@ -12354,12 +12415,12 @@
           <wp:inline distB="114300" distT="114300" distL="114300" distR="114300">
             <wp:extent cx="5943600" cy="3340100"/>
             <wp:effectExtent b="0" l="0" r="0" t="0"/>
-            <wp:docPr id="16" name="image12.png"/>
+            <wp:docPr id="28" name="image27.png"/>
             <a:graphic>
               <a:graphicData uri="http://schemas.openxmlformats.org/drawingml/2006/picture">
                 <pic:pic>
                   <pic:nvPicPr>
-                    <pic:cNvPr id="0" name="image12.png"/>
+                    <pic:cNvPr id="0" name="image27.png"/>
                     <pic:cNvPicPr preferRelativeResize="0"/>
                   </pic:nvPicPr>
                   <pic:blipFill>
@@ -12404,11 +12465,1091 @@
         </w:rPr>
       </w:r>
     </w:p>
+    <w:p>
+      <w:pPr>
+        <w:rPr>
+          <w:rFonts w:ascii="Times New Roman" w:cs="Times New Roman" w:eastAsia="Times New Roman" w:hAnsi="Times New Roman"/>
+          <w:b w:val="1"/>
+          <w:sz w:val="24"/>
+          <w:szCs w:val="24"/>
+        </w:rPr>
+      </w:pPr>
+      <w:r>
+        <w:rPr>
+          <w:rtl w:val="0"/>
+        </w:rPr>
+      </w:r>
+    </w:p>
+    <w:p>
+      <w:pPr>
+        <w:rPr>
+          <w:rFonts w:ascii="Times New Roman" w:cs="Times New Roman" w:eastAsia="Times New Roman" w:hAnsi="Times New Roman"/>
+          <w:b w:val="1"/>
+          <w:sz w:val="24"/>
+          <w:szCs w:val="24"/>
+        </w:rPr>
+      </w:pPr>
+      <w:r>
+        <w:rPr>
+          <w:rtl w:val="0"/>
+        </w:rPr>
+      </w:r>
+    </w:p>
+    <w:p>
+      <w:pPr>
+        <w:rPr>
+          <w:rFonts w:ascii="Times New Roman" w:cs="Times New Roman" w:eastAsia="Times New Roman" w:hAnsi="Times New Roman"/>
+          <w:b w:val="1"/>
+          <w:sz w:val="24"/>
+          <w:szCs w:val="24"/>
+        </w:rPr>
+      </w:pPr>
+      <w:r>
+        <w:rPr>
+          <w:rtl w:val="0"/>
+        </w:rPr>
+      </w:r>
+    </w:p>
+    <w:p>
+      <w:pPr>
+        <w:rPr>
+          <w:rFonts w:ascii="Times New Roman" w:cs="Times New Roman" w:eastAsia="Times New Roman" w:hAnsi="Times New Roman"/>
+          <w:b w:val="1"/>
+          <w:sz w:val="24"/>
+          <w:szCs w:val="24"/>
+        </w:rPr>
+      </w:pPr>
+      <w:r>
+        <w:rPr>
+          <w:rtl w:val="0"/>
+        </w:rPr>
+      </w:r>
+    </w:p>
+    <w:p>
+      <w:pPr>
+        <w:rPr>
+          <w:rFonts w:ascii="Times New Roman" w:cs="Times New Roman" w:eastAsia="Times New Roman" w:hAnsi="Times New Roman"/>
+          <w:b w:val="1"/>
+          <w:sz w:val="24"/>
+          <w:szCs w:val="24"/>
+        </w:rPr>
+      </w:pPr>
+      <w:r>
+        <w:rPr>
+          <w:rtl w:val="0"/>
+        </w:rPr>
+      </w:r>
+    </w:p>
+    <w:p>
+      <w:pPr>
+        <w:rPr>
+          <w:rFonts w:ascii="Times New Roman" w:cs="Times New Roman" w:eastAsia="Times New Roman" w:hAnsi="Times New Roman"/>
+          <w:b w:val="1"/>
+          <w:sz w:val="24"/>
+          <w:szCs w:val="24"/>
+        </w:rPr>
+      </w:pPr>
+      <w:r>
+        <w:rPr>
+          <w:rFonts w:ascii="Times New Roman" w:cs="Times New Roman" w:eastAsia="Times New Roman" w:hAnsi="Times New Roman"/>
+          <w:b w:val="1"/>
+          <w:sz w:val="24"/>
+          <w:szCs w:val="24"/>
+          <w:rtl w:val="0"/>
+        </w:rPr>
+        <w:t xml:space="preserve">5. Website Screenshots(User Side)</w:t>
+      </w:r>
+    </w:p>
+    <w:p>
+      <w:pPr>
+        <w:rPr>
+          <w:rFonts w:ascii="Times New Roman" w:cs="Times New Roman" w:eastAsia="Times New Roman" w:hAnsi="Times New Roman"/>
+          <w:sz w:val="24"/>
+          <w:szCs w:val="24"/>
+        </w:rPr>
+      </w:pPr>
+      <w:r>
+        <w:rPr>
+          <w:rFonts w:ascii="Times New Roman" w:cs="Times New Roman" w:eastAsia="Times New Roman" w:hAnsi="Times New Roman"/>
+          <w:sz w:val="24"/>
+          <w:szCs w:val="24"/>
+          <w:rtl w:val="0"/>
+        </w:rPr>
+        <w:t xml:space="preserve">Signup Page</w:t>
+      </w:r>
+    </w:p>
+    <w:p>
+      <w:pPr>
+        <w:rPr>
+          <w:rFonts w:ascii="Times New Roman" w:cs="Times New Roman" w:eastAsia="Times New Roman" w:hAnsi="Times New Roman"/>
+          <w:sz w:val="24"/>
+          <w:szCs w:val="24"/>
+        </w:rPr>
+      </w:pPr>
+      <w:r>
+        <w:rPr>
+          <w:rFonts w:ascii="Times New Roman" w:cs="Times New Roman" w:eastAsia="Times New Roman" w:hAnsi="Times New Roman"/>
+          <w:sz w:val="24"/>
+          <w:szCs w:val="24"/>
+        </w:rPr>
+        <w:drawing>
+          <wp:inline distB="114300" distT="114300" distL="114300" distR="114300">
+            <wp:extent cx="5943600" cy="3340100"/>
+            <wp:effectExtent b="0" l="0" r="0" t="0"/>
+            <wp:docPr id="20" name="image16.png"/>
+            <a:graphic>
+              <a:graphicData uri="http://schemas.openxmlformats.org/drawingml/2006/picture">
+                <pic:pic>
+                  <pic:nvPicPr>
+                    <pic:cNvPr id="0" name="image16.png"/>
+                    <pic:cNvPicPr preferRelativeResize="0"/>
+                  </pic:nvPicPr>
+                  <pic:blipFill>
+                    <a:blip r:embed="rId27"/>
+                    <a:srcRect b="0" l="0" r="0" t="0"/>
+                    <a:stretch>
+                      <a:fillRect/>
+                    </a:stretch>
+                  </pic:blipFill>
+                  <pic:spPr>
+                    <a:xfrm>
+                      <a:off x="0" y="0"/>
+                      <a:ext cx="5943600" cy="3340100"/>
+                    </a:xfrm>
+                    <a:prstGeom prst="rect"/>
+                    <a:ln/>
+                  </pic:spPr>
+                </pic:pic>
+              </a:graphicData>
+            </a:graphic>
+          </wp:inline>
+        </w:drawing>
+      </w:r>
+      <w:r>
+        <w:rPr>
+          <w:rtl w:val="0"/>
+        </w:rPr>
+      </w:r>
+    </w:p>
+    <w:p>
+      <w:pPr>
+        <w:rPr>
+          <w:rFonts w:ascii="Times New Roman" w:cs="Times New Roman" w:eastAsia="Times New Roman" w:hAnsi="Times New Roman"/>
+          <w:sz w:val="24"/>
+          <w:szCs w:val="24"/>
+        </w:rPr>
+      </w:pPr>
+      <w:r>
+        <w:rPr>
+          <w:rFonts w:ascii="Times New Roman" w:cs="Times New Roman" w:eastAsia="Times New Roman" w:hAnsi="Times New Roman"/>
+          <w:sz w:val="24"/>
+          <w:szCs w:val="24"/>
+          <w:rtl w:val="0"/>
+        </w:rPr>
+        <w:t xml:space="preserve">Email Verification</w:t>
+      </w:r>
+    </w:p>
+    <w:p>
+      <w:pPr>
+        <w:rPr>
+          <w:rFonts w:ascii="Times New Roman" w:cs="Times New Roman" w:eastAsia="Times New Roman" w:hAnsi="Times New Roman"/>
+          <w:sz w:val="24"/>
+          <w:szCs w:val="24"/>
+        </w:rPr>
+      </w:pPr>
+      <w:r>
+        <w:rPr>
+          <w:rFonts w:ascii="Times New Roman" w:cs="Times New Roman" w:eastAsia="Times New Roman" w:hAnsi="Times New Roman"/>
+          <w:sz w:val="24"/>
+          <w:szCs w:val="24"/>
+        </w:rPr>
+        <w:drawing>
+          <wp:inline distB="114300" distT="114300" distL="114300" distR="114300">
+            <wp:extent cx="5943600" cy="3340100"/>
+            <wp:effectExtent b="0" l="0" r="0" t="0"/>
+            <wp:docPr id="31" name="image31.png"/>
+            <a:graphic>
+              <a:graphicData uri="http://schemas.openxmlformats.org/drawingml/2006/picture">
+                <pic:pic>
+                  <pic:nvPicPr>
+                    <pic:cNvPr id="0" name="image31.png"/>
+                    <pic:cNvPicPr preferRelativeResize="0"/>
+                  </pic:nvPicPr>
+                  <pic:blipFill>
+                    <a:blip r:embed="rId28"/>
+                    <a:srcRect b="0" l="0" r="0" t="0"/>
+                    <a:stretch>
+                      <a:fillRect/>
+                    </a:stretch>
+                  </pic:blipFill>
+                  <pic:spPr>
+                    <a:xfrm>
+                      <a:off x="0" y="0"/>
+                      <a:ext cx="5943600" cy="3340100"/>
+                    </a:xfrm>
+                    <a:prstGeom prst="rect"/>
+                    <a:ln/>
+                  </pic:spPr>
+                </pic:pic>
+              </a:graphicData>
+            </a:graphic>
+          </wp:inline>
+        </w:drawing>
+      </w:r>
+      <w:r>
+        <w:rPr>
+          <w:rtl w:val="0"/>
+        </w:rPr>
+      </w:r>
+    </w:p>
+    <w:p>
+      <w:pPr>
+        <w:rPr>
+          <w:rFonts w:ascii="Times New Roman" w:cs="Times New Roman" w:eastAsia="Times New Roman" w:hAnsi="Times New Roman"/>
+          <w:sz w:val="24"/>
+          <w:szCs w:val="24"/>
+        </w:rPr>
+      </w:pPr>
+      <w:r>
+        <w:br w:type="page"/>
+      </w:r>
+      <w:r>
+        <w:rPr>
+          <w:rtl w:val="0"/>
+        </w:rPr>
+      </w:r>
+    </w:p>
+    <w:p>
+      <w:pPr>
+        <w:rPr>
+          <w:rFonts w:ascii="Times New Roman" w:cs="Times New Roman" w:eastAsia="Times New Roman" w:hAnsi="Times New Roman"/>
+          <w:sz w:val="24"/>
+          <w:szCs w:val="24"/>
+        </w:rPr>
+      </w:pPr>
+      <w:r>
+        <w:rPr>
+          <w:rFonts w:ascii="Times New Roman" w:cs="Times New Roman" w:eastAsia="Times New Roman" w:hAnsi="Times New Roman"/>
+          <w:sz w:val="24"/>
+          <w:szCs w:val="24"/>
+          <w:rtl w:val="0"/>
+        </w:rPr>
+        <w:t xml:space="preserve">Login Page</w:t>
+      </w:r>
+    </w:p>
+    <w:p>
+      <w:pPr>
+        <w:rPr>
+          <w:rFonts w:ascii="Times New Roman" w:cs="Times New Roman" w:eastAsia="Times New Roman" w:hAnsi="Times New Roman"/>
+          <w:sz w:val="24"/>
+          <w:szCs w:val="24"/>
+        </w:rPr>
+      </w:pPr>
+      <w:r>
+        <w:rPr>
+          <w:rFonts w:ascii="Times New Roman" w:cs="Times New Roman" w:eastAsia="Times New Roman" w:hAnsi="Times New Roman"/>
+          <w:sz w:val="24"/>
+          <w:szCs w:val="24"/>
+        </w:rPr>
+        <w:drawing>
+          <wp:inline distB="114300" distT="114300" distL="114300" distR="114300">
+            <wp:extent cx="5943600" cy="3340100"/>
+            <wp:effectExtent b="0" l="0" r="0" t="0"/>
+            <wp:docPr id="26" name="image30.png"/>
+            <a:graphic>
+              <a:graphicData uri="http://schemas.openxmlformats.org/drawingml/2006/picture">
+                <pic:pic>
+                  <pic:nvPicPr>
+                    <pic:cNvPr id="0" name="image30.png"/>
+                    <pic:cNvPicPr preferRelativeResize="0"/>
+                  </pic:nvPicPr>
+                  <pic:blipFill>
+                    <a:blip r:embed="rId29"/>
+                    <a:srcRect b="0" l="0" r="0" t="0"/>
+                    <a:stretch>
+                      <a:fillRect/>
+                    </a:stretch>
+                  </pic:blipFill>
+                  <pic:spPr>
+                    <a:xfrm>
+                      <a:off x="0" y="0"/>
+                      <a:ext cx="5943600" cy="3340100"/>
+                    </a:xfrm>
+                    <a:prstGeom prst="rect"/>
+                    <a:ln/>
+                  </pic:spPr>
+                </pic:pic>
+              </a:graphicData>
+            </a:graphic>
+          </wp:inline>
+        </w:drawing>
+      </w:r>
+      <w:r>
+        <w:rPr>
+          <w:rtl w:val="0"/>
+        </w:rPr>
+      </w:r>
+    </w:p>
+    <w:p>
+      <w:pPr>
+        <w:rPr>
+          <w:rFonts w:ascii="Times New Roman" w:cs="Times New Roman" w:eastAsia="Times New Roman" w:hAnsi="Times New Roman"/>
+          <w:sz w:val="24"/>
+          <w:szCs w:val="24"/>
+        </w:rPr>
+      </w:pPr>
+      <w:r>
+        <w:rPr>
+          <w:rFonts w:ascii="Times New Roman" w:cs="Times New Roman" w:eastAsia="Times New Roman" w:hAnsi="Times New Roman"/>
+          <w:sz w:val="24"/>
+          <w:szCs w:val="24"/>
+          <w:rtl w:val="0"/>
+        </w:rPr>
+        <w:t xml:space="preserve">Home Page</w:t>
+      </w:r>
+    </w:p>
+    <w:p>
+      <w:pPr>
+        <w:rPr>
+          <w:rFonts w:ascii="Times New Roman" w:cs="Times New Roman" w:eastAsia="Times New Roman" w:hAnsi="Times New Roman"/>
+          <w:sz w:val="24"/>
+          <w:szCs w:val="24"/>
+        </w:rPr>
+      </w:pPr>
+      <w:r>
+        <w:rPr>
+          <w:rFonts w:ascii="Times New Roman" w:cs="Times New Roman" w:eastAsia="Times New Roman" w:hAnsi="Times New Roman"/>
+          <w:sz w:val="24"/>
+          <w:szCs w:val="24"/>
+        </w:rPr>
+        <w:drawing>
+          <wp:inline distB="114300" distT="114300" distL="114300" distR="114300">
+            <wp:extent cx="5943600" cy="3340100"/>
+            <wp:effectExtent b="0" l="0" r="0" t="0"/>
+            <wp:docPr id="23" name="image29.png"/>
+            <a:graphic>
+              <a:graphicData uri="http://schemas.openxmlformats.org/drawingml/2006/picture">
+                <pic:pic>
+                  <pic:nvPicPr>
+                    <pic:cNvPr id="0" name="image29.png"/>
+                    <pic:cNvPicPr preferRelativeResize="0"/>
+                  </pic:nvPicPr>
+                  <pic:blipFill>
+                    <a:blip r:embed="rId30"/>
+                    <a:srcRect b="0" l="0" r="0" t="0"/>
+                    <a:stretch>
+                      <a:fillRect/>
+                    </a:stretch>
+                  </pic:blipFill>
+                  <pic:spPr>
+                    <a:xfrm>
+                      <a:off x="0" y="0"/>
+                      <a:ext cx="5943600" cy="3340100"/>
+                    </a:xfrm>
+                    <a:prstGeom prst="rect"/>
+                    <a:ln/>
+                  </pic:spPr>
+                </pic:pic>
+              </a:graphicData>
+            </a:graphic>
+          </wp:inline>
+        </w:drawing>
+      </w:r>
+      <w:r>
+        <w:rPr>
+          <w:rtl w:val="0"/>
+        </w:rPr>
+      </w:r>
+    </w:p>
+    <w:p>
+      <w:pPr>
+        <w:rPr>
+          <w:rFonts w:ascii="Times New Roman" w:cs="Times New Roman" w:eastAsia="Times New Roman" w:hAnsi="Times New Roman"/>
+          <w:sz w:val="24"/>
+          <w:szCs w:val="24"/>
+        </w:rPr>
+      </w:pPr>
+      <w:r>
+        <w:rPr>
+          <w:rtl w:val="0"/>
+        </w:rPr>
+      </w:r>
+    </w:p>
+    <w:p>
+      <w:pPr>
+        <w:rPr>
+          <w:rFonts w:ascii="Times New Roman" w:cs="Times New Roman" w:eastAsia="Times New Roman" w:hAnsi="Times New Roman"/>
+          <w:sz w:val="24"/>
+          <w:szCs w:val="24"/>
+        </w:rPr>
+      </w:pPr>
+      <w:r>
+        <w:rPr>
+          <w:rtl w:val="0"/>
+        </w:rPr>
+      </w:r>
+    </w:p>
+    <w:p>
+      <w:pPr>
+        <w:rPr>
+          <w:rFonts w:ascii="Times New Roman" w:cs="Times New Roman" w:eastAsia="Times New Roman" w:hAnsi="Times New Roman"/>
+          <w:sz w:val="24"/>
+          <w:szCs w:val="24"/>
+        </w:rPr>
+      </w:pPr>
+      <w:r>
+        <w:rPr>
+          <w:rtl w:val="0"/>
+        </w:rPr>
+      </w:r>
+    </w:p>
+    <w:p>
+      <w:pPr>
+        <w:rPr>
+          <w:rFonts w:ascii="Times New Roman" w:cs="Times New Roman" w:eastAsia="Times New Roman" w:hAnsi="Times New Roman"/>
+          <w:sz w:val="24"/>
+          <w:szCs w:val="24"/>
+        </w:rPr>
+      </w:pPr>
+      <w:r>
+        <w:rPr>
+          <w:rtl w:val="0"/>
+        </w:rPr>
+      </w:r>
+    </w:p>
+    <w:p>
+      <w:pPr>
+        <w:rPr>
+          <w:rFonts w:ascii="Times New Roman" w:cs="Times New Roman" w:eastAsia="Times New Roman" w:hAnsi="Times New Roman"/>
+          <w:sz w:val="24"/>
+          <w:szCs w:val="24"/>
+        </w:rPr>
+      </w:pPr>
+      <w:r>
+        <w:br w:type="page"/>
+      </w:r>
+      <w:r>
+        <w:rPr>
+          <w:rtl w:val="0"/>
+        </w:rPr>
+      </w:r>
+    </w:p>
+    <w:p>
+      <w:pPr>
+        <w:rPr>
+          <w:rFonts w:ascii="Times New Roman" w:cs="Times New Roman" w:eastAsia="Times New Roman" w:hAnsi="Times New Roman"/>
+          <w:sz w:val="24"/>
+          <w:szCs w:val="24"/>
+        </w:rPr>
+      </w:pPr>
+      <w:r>
+        <w:rPr>
+          <w:rFonts w:ascii="Times New Roman" w:cs="Times New Roman" w:eastAsia="Times New Roman" w:hAnsi="Times New Roman"/>
+          <w:sz w:val="24"/>
+          <w:szCs w:val="24"/>
+          <w:rtl w:val="0"/>
+        </w:rPr>
+        <w:t xml:space="preserve">Contact us page</w:t>
+      </w:r>
+    </w:p>
+    <w:p>
+      <w:pPr>
+        <w:rPr>
+          <w:rFonts w:ascii="Times New Roman" w:cs="Times New Roman" w:eastAsia="Times New Roman" w:hAnsi="Times New Roman"/>
+          <w:sz w:val="24"/>
+          <w:szCs w:val="24"/>
+        </w:rPr>
+      </w:pPr>
+      <w:r>
+        <w:rPr>
+          <w:rFonts w:ascii="Times New Roman" w:cs="Times New Roman" w:eastAsia="Times New Roman" w:hAnsi="Times New Roman"/>
+          <w:sz w:val="24"/>
+          <w:szCs w:val="24"/>
+        </w:rPr>
+        <w:drawing>
+          <wp:inline distB="114300" distT="114300" distL="114300" distR="114300">
+            <wp:extent cx="5943600" cy="3340100"/>
+            <wp:effectExtent b="0" l="0" r="0" t="0"/>
+            <wp:docPr id="6" name="image21.png"/>
+            <a:graphic>
+              <a:graphicData uri="http://schemas.openxmlformats.org/drawingml/2006/picture">
+                <pic:pic>
+                  <pic:nvPicPr>
+                    <pic:cNvPr id="0" name="image21.png"/>
+                    <pic:cNvPicPr preferRelativeResize="0"/>
+                  </pic:nvPicPr>
+                  <pic:blipFill>
+                    <a:blip r:embed="rId31"/>
+                    <a:srcRect b="0" l="0" r="0" t="0"/>
+                    <a:stretch>
+                      <a:fillRect/>
+                    </a:stretch>
+                  </pic:blipFill>
+                  <pic:spPr>
+                    <a:xfrm>
+                      <a:off x="0" y="0"/>
+                      <a:ext cx="5943600" cy="3340100"/>
+                    </a:xfrm>
+                    <a:prstGeom prst="rect"/>
+                    <a:ln/>
+                  </pic:spPr>
+                </pic:pic>
+              </a:graphicData>
+            </a:graphic>
+          </wp:inline>
+        </w:drawing>
+      </w:r>
+      <w:r>
+        <w:rPr>
+          <w:rtl w:val="0"/>
+        </w:rPr>
+      </w:r>
+    </w:p>
+    <w:p>
+      <w:pPr>
+        <w:rPr>
+          <w:rFonts w:ascii="Times New Roman" w:cs="Times New Roman" w:eastAsia="Times New Roman" w:hAnsi="Times New Roman"/>
+          <w:sz w:val="24"/>
+          <w:szCs w:val="24"/>
+        </w:rPr>
+      </w:pPr>
+      <w:r>
+        <w:rPr>
+          <w:rFonts w:ascii="Times New Roman" w:cs="Times New Roman" w:eastAsia="Times New Roman" w:hAnsi="Times New Roman"/>
+          <w:sz w:val="24"/>
+          <w:szCs w:val="24"/>
+          <w:rtl w:val="0"/>
+        </w:rPr>
+        <w:t xml:space="preserve">User Account page</w:t>
+      </w:r>
+    </w:p>
+    <w:p>
+      <w:pPr>
+        <w:rPr>
+          <w:rFonts w:ascii="Times New Roman" w:cs="Times New Roman" w:eastAsia="Times New Roman" w:hAnsi="Times New Roman"/>
+          <w:sz w:val="24"/>
+          <w:szCs w:val="24"/>
+        </w:rPr>
+      </w:pPr>
+      <w:r>
+        <w:rPr>
+          <w:rFonts w:ascii="Times New Roman" w:cs="Times New Roman" w:eastAsia="Times New Roman" w:hAnsi="Times New Roman"/>
+          <w:sz w:val="24"/>
+          <w:szCs w:val="24"/>
+        </w:rPr>
+        <w:drawing>
+          <wp:inline distB="114300" distT="114300" distL="114300" distR="114300">
+            <wp:extent cx="5943600" cy="3340100"/>
+            <wp:effectExtent b="0" l="0" r="0" t="0"/>
+            <wp:docPr id="13" name="image25.png"/>
+            <a:graphic>
+              <a:graphicData uri="http://schemas.openxmlformats.org/drawingml/2006/picture">
+                <pic:pic>
+                  <pic:nvPicPr>
+                    <pic:cNvPr id="0" name="image25.png"/>
+                    <pic:cNvPicPr preferRelativeResize="0"/>
+                  </pic:nvPicPr>
+                  <pic:blipFill>
+                    <a:blip r:embed="rId32"/>
+                    <a:srcRect b="0" l="0" r="0" t="0"/>
+                    <a:stretch>
+                      <a:fillRect/>
+                    </a:stretch>
+                  </pic:blipFill>
+                  <pic:spPr>
+                    <a:xfrm>
+                      <a:off x="0" y="0"/>
+                      <a:ext cx="5943600" cy="3340100"/>
+                    </a:xfrm>
+                    <a:prstGeom prst="rect"/>
+                    <a:ln/>
+                  </pic:spPr>
+                </pic:pic>
+              </a:graphicData>
+            </a:graphic>
+          </wp:inline>
+        </w:drawing>
+      </w:r>
+      <w:r>
+        <w:rPr>
+          <w:rtl w:val="0"/>
+        </w:rPr>
+      </w:r>
+    </w:p>
+    <w:p>
+      <w:pPr>
+        <w:rPr>
+          <w:rFonts w:ascii="Times New Roman" w:cs="Times New Roman" w:eastAsia="Times New Roman" w:hAnsi="Times New Roman"/>
+          <w:sz w:val="24"/>
+          <w:szCs w:val="24"/>
+        </w:rPr>
+      </w:pPr>
+      <w:r>
+        <w:br w:type="page"/>
+      </w:r>
+      <w:r>
+        <w:rPr>
+          <w:rtl w:val="0"/>
+        </w:rPr>
+      </w:r>
+    </w:p>
+    <w:p>
+      <w:pPr>
+        <w:rPr>
+          <w:rFonts w:ascii="Times New Roman" w:cs="Times New Roman" w:eastAsia="Times New Roman" w:hAnsi="Times New Roman"/>
+          <w:sz w:val="24"/>
+          <w:szCs w:val="24"/>
+        </w:rPr>
+      </w:pPr>
+      <w:r>
+        <w:rPr>
+          <w:rFonts w:ascii="Times New Roman" w:cs="Times New Roman" w:eastAsia="Times New Roman" w:hAnsi="Times New Roman"/>
+          <w:sz w:val="24"/>
+          <w:szCs w:val="24"/>
+          <w:rtl w:val="0"/>
+        </w:rPr>
+        <w:t xml:space="preserve">Complaint Page</w:t>
+      </w:r>
+    </w:p>
+    <w:p>
+      <w:pPr>
+        <w:rPr>
+          <w:rFonts w:ascii="Times New Roman" w:cs="Times New Roman" w:eastAsia="Times New Roman" w:hAnsi="Times New Roman"/>
+          <w:sz w:val="24"/>
+          <w:szCs w:val="24"/>
+        </w:rPr>
+      </w:pPr>
+      <w:r>
+        <w:rPr>
+          <w:rFonts w:ascii="Times New Roman" w:cs="Times New Roman" w:eastAsia="Times New Roman" w:hAnsi="Times New Roman"/>
+          <w:sz w:val="24"/>
+          <w:szCs w:val="24"/>
+        </w:rPr>
+        <w:drawing>
+          <wp:inline distB="114300" distT="114300" distL="114300" distR="114300">
+            <wp:extent cx="5943600" cy="3340100"/>
+            <wp:effectExtent b="0" l="0" r="0" t="0"/>
+            <wp:docPr id="5" name="image23.png"/>
+            <a:graphic>
+              <a:graphicData uri="http://schemas.openxmlformats.org/drawingml/2006/picture">
+                <pic:pic>
+                  <pic:nvPicPr>
+                    <pic:cNvPr id="0" name="image23.png"/>
+                    <pic:cNvPicPr preferRelativeResize="0"/>
+                  </pic:nvPicPr>
+                  <pic:blipFill>
+                    <a:blip r:embed="rId33"/>
+                    <a:srcRect b="0" l="0" r="0" t="0"/>
+                    <a:stretch>
+                      <a:fillRect/>
+                    </a:stretch>
+                  </pic:blipFill>
+                  <pic:spPr>
+                    <a:xfrm>
+                      <a:off x="0" y="0"/>
+                      <a:ext cx="5943600" cy="3340100"/>
+                    </a:xfrm>
+                    <a:prstGeom prst="rect"/>
+                    <a:ln/>
+                  </pic:spPr>
+                </pic:pic>
+              </a:graphicData>
+            </a:graphic>
+          </wp:inline>
+        </w:drawing>
+      </w:r>
+      <w:r>
+        <w:rPr>
+          <w:rtl w:val="0"/>
+        </w:rPr>
+      </w:r>
+    </w:p>
+    <w:p>
+      <w:pPr>
+        <w:rPr>
+          <w:rFonts w:ascii="Times New Roman" w:cs="Times New Roman" w:eastAsia="Times New Roman" w:hAnsi="Times New Roman"/>
+          <w:sz w:val="24"/>
+          <w:szCs w:val="24"/>
+        </w:rPr>
+      </w:pPr>
+      <w:r>
+        <w:rPr>
+          <w:rFonts w:ascii="Times New Roman" w:cs="Times New Roman" w:eastAsia="Times New Roman" w:hAnsi="Times New Roman"/>
+          <w:sz w:val="24"/>
+          <w:szCs w:val="24"/>
+          <w:rtl w:val="0"/>
+        </w:rPr>
+        <w:t xml:space="preserve">User complaint dashboard</w:t>
+      </w:r>
+    </w:p>
+    <w:p>
+      <w:pPr>
+        <w:rPr>
+          <w:rFonts w:ascii="Times New Roman" w:cs="Times New Roman" w:eastAsia="Times New Roman" w:hAnsi="Times New Roman"/>
+          <w:sz w:val="24"/>
+          <w:szCs w:val="24"/>
+        </w:rPr>
+      </w:pPr>
+      <w:r>
+        <w:rPr>
+          <w:rFonts w:ascii="Times New Roman" w:cs="Times New Roman" w:eastAsia="Times New Roman" w:hAnsi="Times New Roman"/>
+          <w:sz w:val="24"/>
+          <w:szCs w:val="24"/>
+        </w:rPr>
+        <w:drawing>
+          <wp:inline distB="114300" distT="114300" distL="114300" distR="114300">
+            <wp:extent cx="5943600" cy="3340100"/>
+            <wp:effectExtent b="0" l="0" r="0" t="0"/>
+            <wp:docPr id="10" name="image24.png"/>
+            <a:graphic>
+              <a:graphicData uri="http://schemas.openxmlformats.org/drawingml/2006/picture">
+                <pic:pic>
+                  <pic:nvPicPr>
+                    <pic:cNvPr id="0" name="image24.png"/>
+                    <pic:cNvPicPr preferRelativeResize="0"/>
+                  </pic:nvPicPr>
+                  <pic:blipFill>
+                    <a:blip r:embed="rId34"/>
+                    <a:srcRect b="0" l="0" r="0" t="0"/>
+                    <a:stretch>
+                      <a:fillRect/>
+                    </a:stretch>
+                  </pic:blipFill>
+                  <pic:spPr>
+                    <a:xfrm>
+                      <a:off x="0" y="0"/>
+                      <a:ext cx="5943600" cy="3340100"/>
+                    </a:xfrm>
+                    <a:prstGeom prst="rect"/>
+                    <a:ln/>
+                  </pic:spPr>
+                </pic:pic>
+              </a:graphicData>
+            </a:graphic>
+          </wp:inline>
+        </w:drawing>
+      </w:r>
+      <w:r>
+        <w:rPr>
+          <w:rtl w:val="0"/>
+        </w:rPr>
+      </w:r>
+    </w:p>
+    <w:p>
+      <w:pPr>
+        <w:rPr>
+          <w:rFonts w:ascii="Times New Roman" w:cs="Times New Roman" w:eastAsia="Times New Roman" w:hAnsi="Times New Roman"/>
+          <w:sz w:val="24"/>
+          <w:szCs w:val="24"/>
+        </w:rPr>
+      </w:pPr>
+      <w:r>
+        <w:rPr>
+          <w:rtl w:val="0"/>
+        </w:rPr>
+      </w:r>
+    </w:p>
+    <w:p>
+      <w:pPr>
+        <w:rPr>
+          <w:rFonts w:ascii="Times New Roman" w:cs="Times New Roman" w:eastAsia="Times New Roman" w:hAnsi="Times New Roman"/>
+          <w:sz w:val="24"/>
+          <w:szCs w:val="24"/>
+        </w:rPr>
+      </w:pPr>
+      <w:r>
+        <w:rPr>
+          <w:rtl w:val="0"/>
+        </w:rPr>
+      </w:r>
+    </w:p>
+    <w:p>
+      <w:pPr>
+        <w:rPr>
+          <w:rFonts w:ascii="Times New Roman" w:cs="Times New Roman" w:eastAsia="Times New Roman" w:hAnsi="Times New Roman"/>
+          <w:sz w:val="24"/>
+          <w:szCs w:val="24"/>
+        </w:rPr>
+      </w:pPr>
+      <w:r>
+        <w:rPr>
+          <w:rtl w:val="0"/>
+        </w:rPr>
+      </w:r>
+    </w:p>
+    <w:p>
+      <w:pPr>
+        <w:rPr>
+          <w:rFonts w:ascii="Times New Roman" w:cs="Times New Roman" w:eastAsia="Times New Roman" w:hAnsi="Times New Roman"/>
+          <w:sz w:val="24"/>
+          <w:szCs w:val="24"/>
+        </w:rPr>
+      </w:pPr>
+      <w:r>
+        <w:br w:type="page"/>
+      </w:r>
+      <w:r>
+        <w:rPr>
+          <w:rtl w:val="0"/>
+        </w:rPr>
+      </w:r>
+    </w:p>
+    <w:p>
+      <w:pPr>
+        <w:rPr>
+          <w:rFonts w:ascii="Times New Roman" w:cs="Times New Roman" w:eastAsia="Times New Roman" w:hAnsi="Times New Roman"/>
+          <w:b w:val="1"/>
+          <w:sz w:val="24"/>
+          <w:szCs w:val="24"/>
+        </w:rPr>
+      </w:pPr>
+      <w:r>
+        <w:rPr>
+          <w:rFonts w:ascii="Times New Roman" w:cs="Times New Roman" w:eastAsia="Times New Roman" w:hAnsi="Times New Roman"/>
+          <w:b w:val="1"/>
+          <w:sz w:val="24"/>
+          <w:szCs w:val="24"/>
+          <w:rtl w:val="0"/>
+        </w:rPr>
+        <w:t xml:space="preserve">Admin </w:t>
+      </w:r>
+    </w:p>
+    <w:p>
+      <w:pPr>
+        <w:rPr>
+          <w:rFonts w:ascii="Times New Roman" w:cs="Times New Roman" w:eastAsia="Times New Roman" w:hAnsi="Times New Roman"/>
+          <w:sz w:val="24"/>
+          <w:szCs w:val="24"/>
+        </w:rPr>
+      </w:pPr>
+      <w:r>
+        <w:rPr>
+          <w:rFonts w:ascii="Times New Roman" w:cs="Times New Roman" w:eastAsia="Times New Roman" w:hAnsi="Times New Roman"/>
+          <w:sz w:val="24"/>
+          <w:szCs w:val="24"/>
+          <w:rtl w:val="0"/>
+        </w:rPr>
+        <w:t xml:space="preserve">dashboard page</w:t>
+      </w:r>
+    </w:p>
+    <w:p>
+      <w:pPr>
+        <w:rPr>
+          <w:rFonts w:ascii="Times New Roman" w:cs="Times New Roman" w:eastAsia="Times New Roman" w:hAnsi="Times New Roman"/>
+          <w:sz w:val="24"/>
+          <w:szCs w:val="24"/>
+        </w:rPr>
+      </w:pPr>
+      <w:r>
+        <w:rPr>
+          <w:rFonts w:ascii="Times New Roman" w:cs="Times New Roman" w:eastAsia="Times New Roman" w:hAnsi="Times New Roman"/>
+          <w:sz w:val="24"/>
+          <w:szCs w:val="24"/>
+        </w:rPr>
+        <w:drawing>
+          <wp:inline distB="114300" distT="114300" distL="114300" distR="114300">
+            <wp:extent cx="5943600" cy="3340100"/>
+            <wp:effectExtent b="0" l="0" r="0" t="0"/>
+            <wp:docPr id="14" name="image17.png"/>
+            <a:graphic>
+              <a:graphicData uri="http://schemas.openxmlformats.org/drawingml/2006/picture">
+                <pic:pic>
+                  <pic:nvPicPr>
+                    <pic:cNvPr id="0" name="image17.png"/>
+                    <pic:cNvPicPr preferRelativeResize="0"/>
+                  </pic:nvPicPr>
+                  <pic:blipFill>
+                    <a:blip r:embed="rId35"/>
+                    <a:srcRect b="0" l="0" r="0" t="0"/>
+                    <a:stretch>
+                      <a:fillRect/>
+                    </a:stretch>
+                  </pic:blipFill>
+                  <pic:spPr>
+                    <a:xfrm>
+                      <a:off x="0" y="0"/>
+                      <a:ext cx="5943600" cy="3340100"/>
+                    </a:xfrm>
+                    <a:prstGeom prst="rect"/>
+                    <a:ln/>
+                  </pic:spPr>
+                </pic:pic>
+              </a:graphicData>
+            </a:graphic>
+          </wp:inline>
+        </w:drawing>
+      </w:r>
+      <w:r>
+        <w:rPr>
+          <w:rtl w:val="0"/>
+        </w:rPr>
+      </w:r>
+    </w:p>
+    <w:p>
+      <w:pPr>
+        <w:rPr>
+          <w:rFonts w:ascii="Times New Roman" w:cs="Times New Roman" w:eastAsia="Times New Roman" w:hAnsi="Times New Roman"/>
+          <w:sz w:val="24"/>
+          <w:szCs w:val="24"/>
+        </w:rPr>
+      </w:pPr>
+      <w:r>
+        <w:rPr>
+          <w:rFonts w:ascii="Times New Roman" w:cs="Times New Roman" w:eastAsia="Times New Roman" w:hAnsi="Times New Roman"/>
+          <w:sz w:val="24"/>
+          <w:szCs w:val="24"/>
+          <w:rtl w:val="0"/>
+        </w:rPr>
+        <w:t xml:space="preserve">Old complaints page</w:t>
+      </w:r>
+    </w:p>
+    <w:p>
+      <w:pPr>
+        <w:rPr>
+          <w:rFonts w:ascii="Times New Roman" w:cs="Times New Roman" w:eastAsia="Times New Roman" w:hAnsi="Times New Roman"/>
+          <w:sz w:val="24"/>
+          <w:szCs w:val="24"/>
+        </w:rPr>
+      </w:pPr>
+      <w:r>
+        <w:rPr>
+          <w:rFonts w:ascii="Times New Roman" w:cs="Times New Roman" w:eastAsia="Times New Roman" w:hAnsi="Times New Roman"/>
+          <w:sz w:val="24"/>
+          <w:szCs w:val="24"/>
+        </w:rPr>
+        <w:drawing>
+          <wp:inline distB="114300" distT="114300" distL="114300" distR="114300">
+            <wp:extent cx="5943600" cy="3340100"/>
+            <wp:effectExtent b="0" l="0" r="0" t="0"/>
+            <wp:docPr id="19" name="image18.png"/>
+            <a:graphic>
+              <a:graphicData uri="http://schemas.openxmlformats.org/drawingml/2006/picture">
+                <pic:pic>
+                  <pic:nvPicPr>
+                    <pic:cNvPr id="0" name="image18.png"/>
+                    <pic:cNvPicPr preferRelativeResize="0"/>
+                  </pic:nvPicPr>
+                  <pic:blipFill>
+                    <a:blip r:embed="rId36"/>
+                    <a:srcRect b="0" l="0" r="0" t="0"/>
+                    <a:stretch>
+                      <a:fillRect/>
+                    </a:stretch>
+                  </pic:blipFill>
+                  <pic:spPr>
+                    <a:xfrm>
+                      <a:off x="0" y="0"/>
+                      <a:ext cx="5943600" cy="3340100"/>
+                    </a:xfrm>
+                    <a:prstGeom prst="rect"/>
+                    <a:ln/>
+                  </pic:spPr>
+                </pic:pic>
+              </a:graphicData>
+            </a:graphic>
+          </wp:inline>
+        </w:drawing>
+      </w:r>
+      <w:r>
+        <w:br w:type="page"/>
+      </w:r>
+      <w:r>
+        <w:rPr>
+          <w:rtl w:val="0"/>
+        </w:rPr>
+      </w:r>
+    </w:p>
+    <w:p>
+      <w:pPr>
+        <w:rPr>
+          <w:rFonts w:ascii="Times New Roman" w:cs="Times New Roman" w:eastAsia="Times New Roman" w:hAnsi="Times New Roman"/>
+          <w:sz w:val="24"/>
+          <w:szCs w:val="24"/>
+        </w:rPr>
+      </w:pPr>
+      <w:r>
+        <w:rPr>
+          <w:rFonts w:ascii="Times New Roman" w:cs="Times New Roman" w:eastAsia="Times New Roman" w:hAnsi="Times New Roman"/>
+          <w:sz w:val="24"/>
+          <w:szCs w:val="24"/>
+          <w:rtl w:val="0"/>
+        </w:rPr>
+        <w:t xml:space="preserve">Contact us query page</w:t>
+      </w:r>
+    </w:p>
+    <w:p>
+      <w:pPr>
+        <w:rPr>
+          <w:rFonts w:ascii="Times New Roman" w:cs="Times New Roman" w:eastAsia="Times New Roman" w:hAnsi="Times New Roman"/>
+          <w:sz w:val="24"/>
+          <w:szCs w:val="24"/>
+        </w:rPr>
+      </w:pPr>
+      <w:r>
+        <w:rPr>
+          <w:rFonts w:ascii="Times New Roman" w:cs="Times New Roman" w:eastAsia="Times New Roman" w:hAnsi="Times New Roman"/>
+          <w:sz w:val="24"/>
+          <w:szCs w:val="24"/>
+        </w:rPr>
+        <w:drawing>
+          <wp:inline distB="114300" distT="114300" distL="114300" distR="114300">
+            <wp:extent cx="5943600" cy="3340100"/>
+            <wp:effectExtent b="0" l="0" r="0" t="0"/>
+            <wp:docPr id="32" name="image32.png"/>
+            <a:graphic>
+              <a:graphicData uri="http://schemas.openxmlformats.org/drawingml/2006/picture">
+                <pic:pic>
+                  <pic:nvPicPr>
+                    <pic:cNvPr id="0" name="image32.png"/>
+                    <pic:cNvPicPr preferRelativeResize="0"/>
+                  </pic:nvPicPr>
+                  <pic:blipFill>
+                    <a:blip r:embed="rId37"/>
+                    <a:srcRect b="0" l="0" r="0" t="0"/>
+                    <a:stretch>
+                      <a:fillRect/>
+                    </a:stretch>
+                  </pic:blipFill>
+                  <pic:spPr>
+                    <a:xfrm>
+                      <a:off x="0" y="0"/>
+                      <a:ext cx="5943600" cy="3340100"/>
+                    </a:xfrm>
+                    <a:prstGeom prst="rect"/>
+                    <a:ln/>
+                  </pic:spPr>
+                </pic:pic>
+              </a:graphicData>
+            </a:graphic>
+          </wp:inline>
+        </w:drawing>
+      </w:r>
+      <w:r>
+        <w:rPr>
+          <w:rtl w:val="0"/>
+        </w:rPr>
+      </w:r>
+    </w:p>
+    <w:p>
+      <w:pPr>
+        <w:rPr>
+          <w:rFonts w:ascii="Times New Roman" w:cs="Times New Roman" w:eastAsia="Times New Roman" w:hAnsi="Times New Roman"/>
+          <w:b w:val="1"/>
+          <w:sz w:val="24"/>
+          <w:szCs w:val="24"/>
+        </w:rPr>
+      </w:pPr>
+      <w:r>
+        <w:rPr>
+          <w:rtl w:val="0"/>
+        </w:rPr>
+      </w:r>
+    </w:p>
     <w:sectPr>
-      <w:headerReference r:id="rId27" w:type="default"/>
-      <w:headerReference r:id="rId28" w:type="first"/>
-      <w:footerReference r:id="rId29" w:type="default"/>
-      <w:footerReference r:id="rId30" w:type="first"/>
+      <w:headerReference r:id="rId38" w:type="default"/>
+      <w:headerReference r:id="rId39" w:type="first"/>
+      <w:footerReference r:id="rId40" w:type="default"/>
+      <w:footerReference r:id="rId41" w:type="first"/>
       <w:pgSz w:h="15840" w:w="12240" w:orient="portrait"/>
       <w:pgMar w:bottom="1440" w:top="1440" w:left="1440" w:right="1440" w:header="720" w:footer="720"/>
       <w:pgNumType w:start="1"/>
@@ -12454,7 +13595,7 @@
         <w:rFonts w:ascii="Times New Roman" w:cs="Times New Roman" w:eastAsia="Times New Roman" w:hAnsi="Times New Roman"/>
         <w:rtl w:val="0"/>
       </w:rPr>
-      <w:t xml:space="preserve">Sem-5 (20162121025) </w:t>
+      <w:t xml:space="preserve">Sem-5 (20162121026) </w:t>
       <w:tab/>
       <w:tab/>
       <w:tab/>
@@ -12465,6 +13606,7 @@
       <w:tab/>
       <w:tab/>
       <w:tab/>
+      <w:t xml:space="preserve">         </w:t>
     </w:r>
     <w:r>
       <w:rPr>

</xml_diff>